<commit_message>
Weitere Felder in die Teilnehmerliste hinzugefügt
Material, Tourprofil, Sonstiges, Notfallkonzept
</commit_message>
<xml_diff>
--- a/src/Resources/contao/templates/docx/event_memberlist.docx
+++ b/src/Resources/contao/templates/docx/event_memberlist.docx
@@ -51,9 +51,9 @@
       <w:tblGrid>
         <w:gridCol w:w="2521"/>
         <w:gridCol w:w="2549"/>
-        <w:gridCol w:w="1715"/>
-        <w:gridCol w:w="2155"/>
-        <w:gridCol w:w="2331"/>
+        <w:gridCol w:w="1417"/>
+        <w:gridCol w:w="3260"/>
+        <w:gridCol w:w="1568"/>
         <w:gridCol w:w="4288"/>
       </w:tblGrid>
       <w:tr>
@@ -61,7 +61,6 @@
           <w:tcPr>
             <w:tcW w:w="2521" w:type="dxa"/>
             <w:shd w:val="clear" w:color="auto" w:fill="auto"/>
-            <w:vAlign w:val="center"/>
           </w:tcPr>
           <w:p>
             <w:pPr>
@@ -94,7 +93,6 @@
           <w:tcPr>
             <w:tcW w:w="2549" w:type="dxa"/>
             <w:shd w:val="clear" w:color="auto" w:fill="auto"/>
-            <w:vAlign w:val="center"/>
           </w:tcPr>
           <w:p>
             <w:pPr>
@@ -130,9 +128,8 @@
         </w:tc>
         <w:tc>
           <w:tcPr>
-            <w:tcW w:w="1715" w:type="dxa"/>
-            <w:shd w:val="clear" w:color="auto" w:fill="auto"/>
-            <w:vAlign w:val="center"/>
+            <w:tcW w:w="1417" w:type="dxa"/>
+            <w:shd w:val="clear" w:color="auto" w:fill="auto"/>
           </w:tcPr>
           <w:p>
             <w:pPr>
@@ -155,9 +152,8 @@
         </w:tc>
         <w:tc>
           <w:tcPr>
-            <w:tcW w:w="2155" w:type="dxa"/>
-            <w:shd w:val="clear" w:color="auto" w:fill="auto"/>
-            <w:vAlign w:val="center"/>
+            <w:tcW w:w="3260" w:type="dxa"/>
+            <w:shd w:val="clear" w:color="auto" w:fill="auto"/>
           </w:tcPr>
           <w:p>
             <w:pPr>
@@ -194,9 +190,8 @@
         </w:tc>
         <w:tc>
           <w:tcPr>
-            <w:tcW w:w="2331" w:type="dxa"/>
-            <w:shd w:val="clear" w:color="auto" w:fill="auto"/>
-            <w:vAlign w:val="center"/>
+            <w:tcW w:w="1568" w:type="dxa"/>
+            <w:shd w:val="clear" w:color="auto" w:fill="auto"/>
           </w:tcPr>
           <w:p>
             <w:pPr>
@@ -221,7 +216,6 @@
           <w:tcPr>
             <w:tcW w:w="4288" w:type="dxa"/>
             <w:shd w:val="clear" w:color="auto" w:fill="auto"/>
-            <w:vAlign w:val="center"/>
           </w:tcPr>
           <w:p>
             <w:pPr>
@@ -246,7 +240,6 @@
           <w:tcPr>
             <w:tcW w:w="2521" w:type="dxa"/>
             <w:shd w:val="clear" w:color="auto" w:fill="auto"/>
-            <w:vAlign w:val="center"/>
           </w:tcPr>
           <w:p>
             <w:pPr>
@@ -279,7 +272,6 @@
           <w:tcPr>
             <w:tcW w:w="2549" w:type="dxa"/>
             <w:shd w:val="clear" w:color="auto" w:fill="auto"/>
-            <w:vAlign w:val="center"/>
           </w:tcPr>
           <w:p>
             <w:pPr>
@@ -315,9 +307,9 @@
         </w:tc>
         <w:tc>
           <w:tcPr>
-            <w:tcW w:w="1715" w:type="dxa"/>
-            <w:shd w:val="clear" w:color="auto" w:fill="auto"/>
-            <w:vAlign w:val="center"/>
+            <w:tcW w:w="1417" w:type="dxa"/>
+            <w:vMerge w:val="restart"/>
+            <w:shd w:val="clear" w:color="auto" w:fill="auto"/>
           </w:tcPr>
           <w:p>
             <w:pPr>
@@ -334,15 +326,15 @@
                 <w:sz w:val="20"/>
                 <w:szCs w:val="20"/>
               </w:rPr>
-              <w:t>Aufstieg/Zustieg</w:t>
-            </w:r>
-          </w:p>
-        </w:tc>
-        <w:tc>
-          <w:tcPr>
-            <w:tcW w:w="2155" w:type="dxa"/>
-            <w:shd w:val="clear" w:color="auto" w:fill="auto"/>
-            <w:vAlign w:val="center"/>
+              <w:t>Profil</w:t>
+            </w:r>
+          </w:p>
+        </w:tc>
+        <w:tc>
+          <w:tcPr>
+            <w:tcW w:w="3260" w:type="dxa"/>
+            <w:vMerge w:val="restart"/>
+            <w:shd w:val="clear" w:color="auto" w:fill="auto"/>
           </w:tcPr>
           <w:p>
             <w:pPr>
@@ -357,15 +349,30 @@
                 <w:sz w:val="20"/>
                 <w:szCs w:val="20"/>
               </w:rPr>
-              <w:t>Hm</w:t>
-            </w:r>
-          </w:p>
-        </w:tc>
-        <w:tc>
-          <w:tcPr>
-            <w:tcW w:w="2331" w:type="dxa"/>
-            <w:shd w:val="clear" w:color="auto" w:fill="auto"/>
-            <w:vAlign w:val="center"/>
+              <w:t>${</w:t>
+            </w:r>
+            <w:proofErr w:type="spellStart"/>
+            <w:r>
+              <w:rPr>
+                <w:sz w:val="20"/>
+                <w:szCs w:val="20"/>
+              </w:rPr>
+              <w:t>eventTourProfile</w:t>
+            </w:r>
+            <w:proofErr w:type="spellEnd"/>
+            <w:r>
+              <w:rPr>
+                <w:sz w:val="20"/>
+                <w:szCs w:val="20"/>
+              </w:rPr>
+              <w:t>}</w:t>
+            </w:r>
+          </w:p>
+        </w:tc>
+        <w:tc>
+          <w:tcPr>
+            <w:tcW w:w="1568" w:type="dxa"/>
+            <w:shd w:val="clear" w:color="auto" w:fill="auto"/>
           </w:tcPr>
           <w:p>
             <w:pPr>
@@ -390,7 +397,6 @@
           <w:tcPr>
             <w:tcW w:w="4288" w:type="dxa"/>
             <w:shd w:val="clear" w:color="auto" w:fill="auto"/>
-            <w:vAlign w:val="center"/>
           </w:tcPr>
           <w:p>
             <w:pPr>
@@ -400,6 +406,8 @@
                 <w:szCs w:val="20"/>
               </w:rPr>
             </w:pPr>
+            <w:bookmarkStart w:id="0" w:name="_GoBack"/>
+            <w:bookmarkEnd w:id="0"/>
             <w:r>
               <w:rPr>
                 <w:sz w:val="20"/>
@@ -415,7 +423,6 @@
           <w:tcPr>
             <w:tcW w:w="2521" w:type="dxa"/>
             <w:shd w:val="clear" w:color="auto" w:fill="auto"/>
-            <w:vAlign w:val="center"/>
           </w:tcPr>
           <w:p>
             <w:pPr>
@@ -426,23 +433,13 @@
                 <w:szCs w:val="20"/>
               </w:rPr>
             </w:pPr>
-            <w:bookmarkStart w:id="0" w:name="_GoBack"/>
-            <w:bookmarkEnd w:id="0"/>
-            <w:r>
-              <w:rPr>
-                <w:b/>
-                <w:sz w:val="20"/>
-                <w:szCs w:val="20"/>
-              </w:rPr>
-              <w:t>Durchführung</w:t>
-            </w:r>
-            <w:r>
-              <w:rPr>
-                <w:b/>
-                <w:sz w:val="20"/>
-                <w:szCs w:val="20"/>
-              </w:rPr>
-              <w:t>sdatum</w:t>
+            <w:r>
+              <w:rPr>
+                <w:b/>
+                <w:sz w:val="20"/>
+                <w:szCs w:val="20"/>
+              </w:rPr>
+              <w:t>Durchführungsdatum</w:t>
             </w:r>
           </w:p>
         </w:tc>
@@ -450,7 +447,6 @@
           <w:tcPr>
             <w:tcW w:w="2549" w:type="dxa"/>
             <w:shd w:val="clear" w:color="auto" w:fill="auto"/>
-            <w:vAlign w:val="center"/>
           </w:tcPr>
           <w:p>
             <w:pPr>
@@ -486,9 +482,9 @@
         </w:tc>
         <w:tc>
           <w:tcPr>
-            <w:tcW w:w="1715" w:type="dxa"/>
-            <w:shd w:val="clear" w:color="auto" w:fill="auto"/>
-            <w:vAlign w:val="center"/>
+            <w:tcW w:w="1417" w:type="dxa"/>
+            <w:vMerge/>
+            <w:shd w:val="clear" w:color="auto" w:fill="auto"/>
           </w:tcPr>
           <w:p>
             <w:pPr>
@@ -503,9 +499,9 @@
         </w:tc>
         <w:tc>
           <w:tcPr>
-            <w:tcW w:w="2155" w:type="dxa"/>
-            <w:shd w:val="clear" w:color="auto" w:fill="auto"/>
-            <w:vAlign w:val="center"/>
+            <w:tcW w:w="3260" w:type="dxa"/>
+            <w:vMerge/>
+            <w:shd w:val="clear" w:color="auto" w:fill="auto"/>
           </w:tcPr>
           <w:p>
             <w:pPr>
@@ -515,20 +511,12 @@
                 <w:szCs w:val="20"/>
               </w:rPr>
             </w:pPr>
-            <w:r>
-              <w:rPr>
-                <w:sz w:val="20"/>
-                <w:szCs w:val="20"/>
-              </w:rPr>
-              <w:t>h</w:t>
-            </w:r>
-          </w:p>
-        </w:tc>
-        <w:tc>
-          <w:tcPr>
-            <w:tcW w:w="2331" w:type="dxa"/>
-            <w:shd w:val="clear" w:color="auto" w:fill="auto"/>
-            <w:vAlign w:val="center"/>
+          </w:p>
+        </w:tc>
+        <w:tc>
+          <w:tcPr>
+            <w:tcW w:w="1568" w:type="dxa"/>
+            <w:shd w:val="clear" w:color="auto" w:fill="auto"/>
           </w:tcPr>
           <w:p>
             <w:pPr>
@@ -553,16 +541,38 @@
           <w:tcPr>
             <w:tcW w:w="4288" w:type="dxa"/>
             <w:shd w:val="clear" w:color="auto" w:fill="auto"/>
-            <w:vAlign w:val="center"/>
-          </w:tcPr>
-          <w:p>
-            <w:pPr>
-              <w:rPr>
-                <w:b/>
-                <w:sz w:val="20"/>
-                <w:szCs w:val="20"/>
-              </w:rPr>
-            </w:pPr>
+          </w:tcPr>
+          <w:p>
+            <w:pPr>
+              <w:rPr>
+                <w:b/>
+                <w:sz w:val="20"/>
+                <w:szCs w:val="20"/>
+              </w:rPr>
+            </w:pPr>
+            <w:r>
+              <w:rPr>
+                <w:sz w:val="20"/>
+                <w:szCs w:val="20"/>
+              </w:rPr>
+              <w:t>${</w:t>
+            </w:r>
+            <w:proofErr w:type="spellStart"/>
+            <w:r>
+              <w:rPr>
+                <w:sz w:val="20"/>
+                <w:szCs w:val="20"/>
+              </w:rPr>
+              <w:t>eventMiscellaneous</w:t>
+            </w:r>
+            <w:proofErr w:type="spellEnd"/>
+            <w:r>
+              <w:rPr>
+                <w:sz w:val="20"/>
+                <w:szCs w:val="20"/>
+              </w:rPr>
+              <w:t>}</w:t>
+            </w:r>
           </w:p>
         </w:tc>
       </w:tr>
@@ -571,7 +581,6 @@
           <w:tcPr>
             <w:tcW w:w="2521" w:type="dxa"/>
             <w:shd w:val="clear" w:color="auto" w:fill="auto"/>
-            <w:vAlign w:val="center"/>
           </w:tcPr>
           <w:p>
             <w:pPr>
@@ -596,7 +605,6 @@
           <w:tcPr>
             <w:tcW w:w="2549" w:type="dxa"/>
             <w:shd w:val="clear" w:color="auto" w:fill="auto"/>
-            <w:vAlign w:val="center"/>
           </w:tcPr>
           <w:p>
             <w:pPr>
@@ -639,9 +647,9 @@
         </w:tc>
         <w:tc>
           <w:tcPr>
-            <w:tcW w:w="1715" w:type="dxa"/>
-            <w:shd w:val="clear" w:color="auto" w:fill="auto"/>
-            <w:vAlign w:val="center"/>
+            <w:tcW w:w="1417" w:type="dxa"/>
+            <w:vMerge/>
+            <w:shd w:val="clear" w:color="auto" w:fill="auto"/>
           </w:tcPr>
           <w:p>
             <w:pPr>
@@ -652,21 +660,13 @@
                 <w:szCs w:val="20"/>
               </w:rPr>
             </w:pPr>
-            <w:r>
-              <w:rPr>
-                <w:b/>
-                <w:sz w:val="20"/>
-                <w:szCs w:val="20"/>
-              </w:rPr>
-              <w:t>Abstieg</w:t>
-            </w:r>
-          </w:p>
-        </w:tc>
-        <w:tc>
-          <w:tcPr>
-            <w:tcW w:w="2155" w:type="dxa"/>
-            <w:shd w:val="clear" w:color="auto" w:fill="auto"/>
-            <w:vAlign w:val="center"/>
+          </w:p>
+        </w:tc>
+        <w:tc>
+          <w:tcPr>
+            <w:tcW w:w="3260" w:type="dxa"/>
+            <w:vMerge/>
+            <w:shd w:val="clear" w:color="auto" w:fill="auto"/>
           </w:tcPr>
           <w:p>
             <w:pPr>
@@ -676,20 +676,12 @@
                 <w:szCs w:val="20"/>
               </w:rPr>
             </w:pPr>
-            <w:r>
-              <w:rPr>
-                <w:sz w:val="20"/>
-                <w:szCs w:val="20"/>
-              </w:rPr>
-              <w:t>Hm</w:t>
-            </w:r>
-          </w:p>
-        </w:tc>
-        <w:tc>
-          <w:tcPr>
-            <w:tcW w:w="2331" w:type="dxa"/>
-            <w:shd w:val="clear" w:color="auto" w:fill="auto"/>
-            <w:vAlign w:val="center"/>
+          </w:p>
+        </w:tc>
+        <w:tc>
+          <w:tcPr>
+            <w:tcW w:w="1568" w:type="dxa"/>
+            <w:shd w:val="clear" w:color="auto" w:fill="auto"/>
           </w:tcPr>
           <w:p>
             <w:pPr>
@@ -714,122 +706,37 @@
           <w:tcPr>
             <w:tcW w:w="4288" w:type="dxa"/>
             <w:shd w:val="clear" w:color="auto" w:fill="auto"/>
-            <w:vAlign w:val="center"/>
-          </w:tcPr>
-          <w:p>
-            <w:pPr>
-              <w:rPr>
-                <w:b/>
-                <w:sz w:val="20"/>
-                <w:szCs w:val="20"/>
-              </w:rPr>
-            </w:pPr>
-          </w:p>
-        </w:tc>
-      </w:tr>
-      <w:tr>
-        <w:tc>
-          <w:tcPr>
-            <w:tcW w:w="2521" w:type="dxa"/>
-            <w:shd w:val="clear" w:color="auto" w:fill="auto"/>
-            <w:vAlign w:val="center"/>
-          </w:tcPr>
-          <w:p>
-            <w:pPr>
-              <w:jc w:val="right"/>
-              <w:rPr>
-                <w:b/>
-                <w:sz w:val="20"/>
-                <w:szCs w:val="20"/>
-              </w:rPr>
-            </w:pPr>
-          </w:p>
-        </w:tc>
-        <w:tc>
-          <w:tcPr>
-            <w:tcW w:w="2549" w:type="dxa"/>
-            <w:shd w:val="clear" w:color="auto" w:fill="auto"/>
-            <w:vAlign w:val="center"/>
-          </w:tcPr>
-          <w:p>
-            <w:pPr>
-              <w:rPr>
-                <w:sz w:val="20"/>
-                <w:szCs w:val="20"/>
-              </w:rPr>
-            </w:pPr>
-          </w:p>
-        </w:tc>
-        <w:tc>
-          <w:tcPr>
-            <w:tcW w:w="1715" w:type="dxa"/>
-            <w:shd w:val="clear" w:color="auto" w:fill="auto"/>
-            <w:vAlign w:val="center"/>
-          </w:tcPr>
-          <w:p>
-            <w:pPr>
-              <w:jc w:val="right"/>
-              <w:rPr>
-                <w:b/>
-                <w:sz w:val="20"/>
-                <w:szCs w:val="20"/>
-              </w:rPr>
-            </w:pPr>
-          </w:p>
-        </w:tc>
-        <w:tc>
-          <w:tcPr>
-            <w:tcW w:w="2155" w:type="dxa"/>
-            <w:shd w:val="clear" w:color="auto" w:fill="auto"/>
-            <w:vAlign w:val="center"/>
-          </w:tcPr>
-          <w:p>
-            <w:pPr>
-              <w:jc w:val="right"/>
-              <w:rPr>
-                <w:sz w:val="20"/>
-                <w:szCs w:val="20"/>
-              </w:rPr>
-            </w:pPr>
-            <w:r>
-              <w:rPr>
-                <w:sz w:val="20"/>
-                <w:szCs w:val="20"/>
-              </w:rPr>
-              <w:t>h</w:t>
-            </w:r>
-          </w:p>
-        </w:tc>
-        <w:tc>
-          <w:tcPr>
-            <w:tcW w:w="2331" w:type="dxa"/>
-            <w:shd w:val="clear" w:color="auto" w:fill="auto"/>
-            <w:vAlign w:val="center"/>
-          </w:tcPr>
-          <w:p>
-            <w:pPr>
-              <w:jc w:val="right"/>
-              <w:rPr>
-                <w:b/>
-                <w:sz w:val="20"/>
-                <w:szCs w:val="20"/>
-              </w:rPr>
-            </w:pPr>
-          </w:p>
-        </w:tc>
-        <w:tc>
-          <w:tcPr>
-            <w:tcW w:w="4288" w:type="dxa"/>
-            <w:shd w:val="clear" w:color="auto" w:fill="auto"/>
-            <w:vAlign w:val="center"/>
-          </w:tcPr>
-          <w:p>
-            <w:pPr>
-              <w:rPr>
-                <w:sz w:val="20"/>
-                <w:szCs w:val="20"/>
-              </w:rPr>
-            </w:pPr>
+          </w:tcPr>
+          <w:p>
+            <w:pPr>
+              <w:rPr>
+                <w:sz w:val="20"/>
+                <w:szCs w:val="20"/>
+              </w:rPr>
+            </w:pPr>
+            <w:r>
+              <w:rPr>
+                <w:sz w:val="20"/>
+                <w:szCs w:val="20"/>
+              </w:rPr>
+              <w:t>${</w:t>
+            </w:r>
+            <w:proofErr w:type="spellStart"/>
+            <w:r>
+              <w:rPr>
+                <w:sz w:val="20"/>
+                <w:szCs w:val="20"/>
+              </w:rPr>
+              <w:t>eventEquipment</w:t>
+            </w:r>
+            <w:proofErr w:type="spellEnd"/>
+            <w:r>
+              <w:rPr>
+                <w:sz w:val="20"/>
+                <w:szCs w:val="20"/>
+              </w:rPr>
+              <w:t>}</w:t>
+            </w:r>
           </w:p>
         </w:tc>
       </w:tr>
@@ -1525,7 +1432,23 @@
                 <w:sz w:val="20"/>
                 <w:szCs w:val="20"/>
               </w:rPr>
-              <w:t>Kontaktperson aus Krisenstab für Notfälle:</w:t>
+              <w:t>Kontaktperson</w:t>
+            </w:r>
+            <w:r>
+              <w:rPr>
+                <w:b/>
+                <w:sz w:val="20"/>
+                <w:szCs w:val="20"/>
+              </w:rPr>
+              <w:t>en</w:t>
+            </w:r>
+            <w:r>
+              <w:rPr>
+                <w:b/>
+                <w:sz w:val="20"/>
+                <w:szCs w:val="20"/>
+              </w:rPr>
+              <w:t xml:space="preserve"> aus Krisenstab für Notfälle:</w:t>
             </w:r>
           </w:p>
         </w:tc>
@@ -1546,36 +1469,7 @@
                 <w:sz w:val="20"/>
                 <w:szCs w:val="20"/>
               </w:rPr>
-              <w:t>O Andreas Müller, Präsident Stamms</w:t>
-            </w:r>
-            <w:r>
-              <w:rPr>
-                <w:sz w:val="20"/>
-                <w:szCs w:val="20"/>
-              </w:rPr>
-              <w:t>ektion</w:t>
-            </w:r>
-            <w:r>
-              <w:rPr>
-                <w:sz w:val="20"/>
-                <w:szCs w:val="20"/>
-              </w:rPr>
-              <w:t xml:space="preserve"> 078 680 57 71</w:t>
-            </w:r>
-            <w:r>
-              <w:rPr>
-                <w:sz w:val="20"/>
-                <w:szCs w:val="20"/>
-              </w:rPr>
-              <w:br/>
-              <w:t xml:space="preserve">O </w:t>
-            </w:r>
-            <w:r>
-              <w:rPr>
-                <w:sz w:val="20"/>
-                <w:szCs w:val="20"/>
-              </w:rPr>
-              <w:br/>
+              <w:t>${</w:t>
             </w:r>
             <w:proofErr w:type="spellStart"/>
             <w:r>
@@ -1583,9 +1477,16 @@
                 <w:sz w:val="20"/>
                 <w:szCs w:val="20"/>
               </w:rPr>
-              <w:t>O</w:t>
+              <w:t>emergencyConcept</w:t>
             </w:r>
             <w:proofErr w:type="spellEnd"/>
+            <w:r>
+              <w:rPr>
+                <w:sz w:val="20"/>
+                <w:szCs w:val="20"/>
+              </w:rPr>
+              <w:t>}</w:t>
+            </w:r>
           </w:p>
         </w:tc>
       </w:tr>
@@ -1646,7 +1547,7 @@
     <w:sectPr>
       <w:headerReference w:type="default" r:id="rId7"/>
       <w:pgSz w:w="16838" w:h="11906" w:orient="landscape"/>
-      <w:pgMar w:top="851" w:right="851" w:bottom="851" w:left="567" w:header="284" w:footer="709" w:gutter="0"/>
+      <w:pgMar w:top="-709" w:right="851" w:bottom="851" w:left="567" w:header="284" w:footer="709" w:gutter="0"/>
       <w:cols w:space="708"/>
       <w:docGrid w:linePitch="360"/>
     </w:sectPr>
@@ -2514,6 +2415,50 @@
       <w:lang w:eastAsia="en-US"/>
     </w:rPr>
   </w:style>
+  <w:style w:type="paragraph" w:styleId="HTMLVorformatiert">
+    <w:name w:val="HTML Preformatted"/>
+    <w:basedOn w:val="Standard"/>
+    <w:link w:val="HTMLVorformatiertZchn"/>
+    <w:uiPriority w:val="99"/>
+    <w:unhideWhenUsed/>
+    <w:rsid w:val="00AA0D75"/>
+    <w:pPr>
+      <w:tabs>
+        <w:tab w:val="left" w:pos="916"/>
+        <w:tab w:val="left" w:pos="1832"/>
+        <w:tab w:val="left" w:pos="2748"/>
+        <w:tab w:val="left" w:pos="3664"/>
+        <w:tab w:val="left" w:pos="4580"/>
+        <w:tab w:val="left" w:pos="5496"/>
+        <w:tab w:val="left" w:pos="6412"/>
+        <w:tab w:val="left" w:pos="7328"/>
+        <w:tab w:val="left" w:pos="8244"/>
+        <w:tab w:val="left" w:pos="9160"/>
+        <w:tab w:val="left" w:pos="10076"/>
+        <w:tab w:val="left" w:pos="10992"/>
+        <w:tab w:val="left" w:pos="11908"/>
+        <w:tab w:val="left" w:pos="12824"/>
+        <w:tab w:val="left" w:pos="13740"/>
+        <w:tab w:val="left" w:pos="14656"/>
+      </w:tabs>
+      <w:spacing w:after="0" w:line="240" w:lineRule="auto"/>
+    </w:pPr>
+    <w:rPr>
+      <w:rFonts w:ascii="Courier New" w:eastAsia="Times New Roman" w:hAnsi="Courier New" w:cs="Courier New"/>
+      <w:sz w:val="20"/>
+      <w:szCs w:val="20"/>
+      <w:lang w:eastAsia="de-CH"/>
+    </w:rPr>
+  </w:style>
+  <w:style w:type="character" w:customStyle="1" w:styleId="HTMLVorformatiertZchn">
+    <w:name w:val="HTML Vorformatiert Zchn"/>
+    <w:link w:val="HTMLVorformatiert"/>
+    <w:uiPriority w:val="99"/>
+    <w:rsid w:val="00AA0D75"/>
+    <w:rPr>
+      <w:rFonts w:ascii="Courier New" w:eastAsia="Times New Roman" w:hAnsi="Courier New" w:cs="Courier New"/>
+    </w:rPr>
+  </w:style>
 </w:styles>
 </file>
 

</xml_diff>

<commit_message>
POS 114,115,116 website release
</commit_message>
<xml_diff>
--- a/src/Resources/contao/templates/docx/event_memberlist.docx
+++ b/src/Resources/contao/templates/docx/event_memberlist.docx
@@ -38,7 +38,23 @@
           <w:sz w:val="20"/>
           <w:szCs w:val="20"/>
         </w:rPr>
-        <w:t>${courseId}</w:t>
+        <w:t>${</w:t>
+      </w:r>
+      <w:proofErr w:type="spellStart"/>
+      <w:r>
+        <w:rPr>
+          <w:sz w:val="20"/>
+          <w:szCs w:val="20"/>
+        </w:rPr>
+        <w:t>courseId</w:t>
+      </w:r>
+      <w:proofErr w:type="spellEnd"/>
+      <w:r>
+        <w:rPr>
+          <w:sz w:val="20"/>
+          <w:szCs w:val="20"/>
+        </w:rPr>
+        <w:t>}</w:t>
       </w:r>
     </w:p>
     <w:tbl>
@@ -112,7 +128,23 @@
                 <w:sz w:val="20"/>
                 <w:szCs w:val="20"/>
               </w:rPr>
-              <w:t>${eventInstructors}</w:t>
+              <w:t>${</w:t>
+            </w:r>
+            <w:proofErr w:type="spellStart"/>
+            <w:r>
+              <w:rPr>
+                <w:sz w:val="20"/>
+                <w:szCs w:val="20"/>
+              </w:rPr>
+              <w:t>eventInstructors</w:t>
+            </w:r>
+            <w:proofErr w:type="spellEnd"/>
+            <w:r>
+              <w:rPr>
+                <w:sz w:val="20"/>
+                <w:szCs w:val="20"/>
+              </w:rPr>
+              <w:t>}</w:t>
             </w:r>
           </w:p>
         </w:tc>
@@ -158,7 +190,23 @@
                 <w:sz w:val="20"/>
                 <w:szCs w:val="20"/>
               </w:rPr>
-              <w:t>${eventTechDifficulties}</w:t>
+              <w:t>${</w:t>
+            </w:r>
+            <w:proofErr w:type="spellStart"/>
+            <w:r>
+              <w:rPr>
+                <w:sz w:val="20"/>
+                <w:szCs w:val="20"/>
+              </w:rPr>
+              <w:t>eventTechDifficulties</w:t>
+            </w:r>
+            <w:proofErr w:type="spellEnd"/>
+            <w:r>
+              <w:rPr>
+                <w:sz w:val="20"/>
+                <w:szCs w:val="20"/>
+              </w:rPr>
+              <w:t>}</w:t>
             </w:r>
           </w:p>
         </w:tc>
@@ -259,7 +307,23 @@
                 <w:sz w:val="20"/>
                 <w:szCs w:val="20"/>
               </w:rPr>
-              <w:t>${eventTitle}</w:t>
+              <w:t>${</w:t>
+            </w:r>
+            <w:proofErr w:type="spellStart"/>
+            <w:r>
+              <w:rPr>
+                <w:sz w:val="20"/>
+                <w:szCs w:val="20"/>
+              </w:rPr>
+              <w:t>eventTitle</w:t>
+            </w:r>
+            <w:proofErr w:type="spellEnd"/>
+            <w:r>
+              <w:rPr>
+                <w:sz w:val="20"/>
+                <w:szCs w:val="20"/>
+              </w:rPr>
+              <w:t>}</w:t>
             </w:r>
           </w:p>
         </w:tc>
@@ -307,7 +371,23 @@
                 <w:sz w:val="20"/>
                 <w:szCs w:val="20"/>
               </w:rPr>
-              <w:t>${eventTourProfile}</w:t>
+              <w:t>${</w:t>
+            </w:r>
+            <w:proofErr w:type="spellStart"/>
+            <w:r>
+              <w:rPr>
+                <w:sz w:val="20"/>
+                <w:szCs w:val="20"/>
+              </w:rPr>
+              <w:t>eventTourProfile</w:t>
+            </w:r>
+            <w:proofErr w:type="spellEnd"/>
+            <w:r>
+              <w:rPr>
+                <w:sz w:val="20"/>
+                <w:szCs w:val="20"/>
+              </w:rPr>
+              <w:t>}</w:t>
             </w:r>
           </w:p>
         </w:tc>
@@ -400,7 +480,23 @@
                 <w:sz w:val="20"/>
                 <w:szCs w:val="20"/>
               </w:rPr>
-              <w:t>${eventDates}</w:t>
+              <w:t>${</w:t>
+            </w:r>
+            <w:proofErr w:type="spellStart"/>
+            <w:r>
+              <w:rPr>
+                <w:sz w:val="20"/>
+                <w:szCs w:val="20"/>
+              </w:rPr>
+              <w:t>eventDates</w:t>
+            </w:r>
+            <w:proofErr w:type="spellEnd"/>
+            <w:r>
+              <w:rPr>
+                <w:sz w:val="20"/>
+                <w:szCs w:val="20"/>
+              </w:rPr>
+              <w:t>}</w:t>
             </w:r>
           </w:p>
         </w:tc>
@@ -479,7 +575,23 @@
                 <w:sz w:val="20"/>
                 <w:szCs w:val="20"/>
               </w:rPr>
-              <w:t>${eventMiscellaneous}</w:t>
+              <w:t>${</w:t>
+            </w:r>
+            <w:proofErr w:type="spellStart"/>
+            <w:r>
+              <w:rPr>
+                <w:sz w:val="20"/>
+                <w:szCs w:val="20"/>
+              </w:rPr>
+              <w:t>eventMiscellaneous</w:t>
+            </w:r>
+            <w:proofErr w:type="spellEnd"/>
+            <w:r>
+              <w:rPr>
+                <w:sz w:val="20"/>
+                <w:szCs w:val="20"/>
+              </w:rPr>
+              <w:t>}</w:t>
             </w:r>
           </w:p>
         </w:tc>
@@ -528,6 +640,7 @@
               </w:rPr>
               <w:t>${</w:t>
             </w:r>
+            <w:proofErr w:type="spellStart"/>
             <w:r>
               <w:rPr>
                 <w:sz w:val="20"/>
@@ -540,7 +653,15 @@
                 <w:sz w:val="20"/>
                 <w:szCs w:val="20"/>
               </w:rPr>
-              <w:t>eetingpoint}</w:t>
+              <w:t>eetingpoint</w:t>
+            </w:r>
+            <w:proofErr w:type="spellEnd"/>
+            <w:r>
+              <w:rPr>
+                <w:sz w:val="20"/>
+                <w:szCs w:val="20"/>
+              </w:rPr>
+              <w:t>}</w:t>
             </w:r>
           </w:p>
         </w:tc>
@@ -618,7 +739,23 @@
                 <w:sz w:val="20"/>
                 <w:szCs w:val="20"/>
               </w:rPr>
-              <w:t>${eventEquipment}</w:t>
+              <w:t>${</w:t>
+            </w:r>
+            <w:proofErr w:type="spellStart"/>
+            <w:r>
+              <w:rPr>
+                <w:sz w:val="20"/>
+                <w:szCs w:val="20"/>
+              </w:rPr>
+              <w:t>eventEquipment</w:t>
+            </w:r>
+            <w:proofErr w:type="spellEnd"/>
+            <w:r>
+              <w:rPr>
+                <w:sz w:val="20"/>
+                <w:szCs w:val="20"/>
+              </w:rPr>
+              <w:t>}</w:t>
             </w:r>
           </w:p>
         </w:tc>
@@ -721,15 +858,51 @@
                 <w:sz w:val="20"/>
                 <w:szCs w:val="20"/>
               </w:rPr>
-              <w:t xml:space="preserve"> Mitgl. N</w:t>
-            </w:r>
-            <w:r>
-              <w:rPr>
-                <w:b/>
-                <w:sz w:val="20"/>
-                <w:szCs w:val="20"/>
-              </w:rPr>
-              <w:t>o.</w:t>
+              <w:t xml:space="preserve"> </w:t>
+            </w:r>
+            <w:proofErr w:type="spellStart"/>
+            <w:r>
+              <w:rPr>
+                <w:b/>
+                <w:sz w:val="20"/>
+                <w:szCs w:val="20"/>
+              </w:rPr>
+              <w:t>Mitgl</w:t>
+            </w:r>
+            <w:proofErr w:type="spellEnd"/>
+            <w:r>
+              <w:rPr>
+                <w:b/>
+                <w:sz w:val="20"/>
+                <w:szCs w:val="20"/>
+              </w:rPr>
+              <w:t xml:space="preserve">. </w:t>
+            </w:r>
+            <w:proofErr w:type="spellStart"/>
+            <w:r>
+              <w:rPr>
+                <w:b/>
+                <w:sz w:val="20"/>
+                <w:szCs w:val="20"/>
+              </w:rPr>
+              <w:t>N</w:t>
+            </w:r>
+            <w:r>
+              <w:rPr>
+                <w:b/>
+                <w:sz w:val="20"/>
+                <w:szCs w:val="20"/>
+              </w:rPr>
+              <w:t>o</w:t>
+            </w:r>
+            <w:proofErr w:type="spellEnd"/>
+            <w:r>
+              <w:rPr>
+                <w:b/>
+                <w:sz w:val="20"/>
+                <w:szCs w:val="20"/>
+              </w:rPr>
+              <w:t>.</w:t>
             </w:r>
             <w:r>
               <w:rPr>
@@ -809,7 +982,7 @@
                 <w:sz w:val="20"/>
                 <w:szCs w:val="20"/>
               </w:rPr>
-              <w:t>Geburtsdatum</w:t>
+              <w:t>Bemerkungen</w:t>
             </w:r>
           </w:p>
         </w:tc>
@@ -857,6 +1030,7 @@
               </w:rPr>
               <w:t>${</w:t>
             </w:r>
+            <w:proofErr w:type="spellStart"/>
             <w:r>
               <w:rPr>
                 <w:sz w:val="20"/>
@@ -864,6 +1038,7 @@
               </w:rPr>
               <w:t>role</w:t>
             </w:r>
+            <w:proofErr w:type="spellEnd"/>
             <w:r>
               <w:rPr>
                 <w:sz w:val="20"/>
@@ -891,15 +1066,23 @@
                 <w:sz w:val="20"/>
                 <w:szCs w:val="20"/>
               </w:rPr>
-              <w:t>${firstname} ${lastname}</w:t>
-            </w:r>
-            <w:r>
-              <w:rPr>
-                <w:sz w:val="20"/>
-                <w:szCs w:val="20"/>
-              </w:rPr>
-              <w:br/>
-              <w:t>${sacMemberId}</w:t>
+              <w:t>${</w:t>
+            </w:r>
+            <w:proofErr w:type="spellStart"/>
+            <w:r>
+              <w:rPr>
+                <w:sz w:val="20"/>
+                <w:szCs w:val="20"/>
+              </w:rPr>
+              <w:t>lastname</w:t>
+            </w:r>
+            <w:proofErr w:type="spellEnd"/>
+            <w:r>
+              <w:rPr>
+                <w:sz w:val="20"/>
+                <w:szCs w:val="20"/>
+              </w:rPr>
+              <w:t>}</w:t>
             </w:r>
             <w:r>
               <w:rPr>
@@ -910,165 +1093,10 @@
             </w:r>
             <w:r>
               <w:rPr>
-                <w:b/>
-                <w:color w:val="FF0000"/>
-                <w:sz w:val="20"/>
-                <w:szCs w:val="20"/>
-              </w:rPr>
-              <w:t>${</w:t>
-            </w:r>
-            <w:r>
-              <w:rPr>
-                <w:b/>
-                <w:color w:val="FF0000"/>
-                <w:sz w:val="20"/>
-                <w:szCs w:val="20"/>
-              </w:rPr>
-              <w:t>is</w:t>
-            </w:r>
-            <w:r>
-              <w:rPr>
-                <w:b/>
-                <w:color w:val="FF0000"/>
-                <w:sz w:val="20"/>
-                <w:szCs w:val="20"/>
-              </w:rPr>
-              <w:t>Not</w:t>
-            </w:r>
-            <w:r>
-              <w:rPr>
-                <w:b/>
-                <w:color w:val="FF0000"/>
-                <w:sz w:val="20"/>
-                <w:szCs w:val="20"/>
-              </w:rPr>
-              <w:t>Sac</w:t>
-            </w:r>
-            <w:r>
-              <w:rPr>
-                <w:b/>
-                <w:color w:val="FF0000"/>
-                <w:sz w:val="20"/>
-                <w:szCs w:val="20"/>
-              </w:rPr>
-              <w:t>Member}</w:t>
-            </w:r>
-            <w:r>
-              <w:rPr>
-                <w:b/>
-                <w:color w:val="FF0000"/>
-                <w:sz w:val="20"/>
-                <w:szCs w:val="20"/>
-              </w:rPr>
-              <w:br/>
-            </w:r>
-            <w:r>
-              <w:rPr>
-                <w:sz w:val="20"/>
-                <w:szCs w:val="20"/>
-              </w:rPr>
-              <w:t>${email}</w:t>
-            </w:r>
-            <w:r>
-              <w:rPr>
-                <w:sz w:val="20"/>
-                <w:szCs w:val="20"/>
-              </w:rPr>
-              <w:t xml:space="preserve"> </w:t>
-            </w:r>
-            <w:r>
-              <w:rPr>
-                <w:color w:val="00B050"/>
-                <w:sz w:val="20"/>
-                <w:szCs w:val="20"/>
-              </w:rPr>
-              <w:t>${</w:t>
-            </w:r>
-            <w:r>
-              <w:rPr>
-                <w:color w:val="00B050"/>
-                <w:sz w:val="20"/>
-                <w:szCs w:val="20"/>
-              </w:rPr>
-              <w:t>transportInfo}</w:t>
-            </w:r>
-          </w:p>
-        </w:tc>
-        <w:tc>
-          <w:tcPr>
-            <w:tcW w:w="2693" w:type="dxa"/>
-            <w:shd w:val="clear" w:color="auto" w:fill="auto"/>
-          </w:tcPr>
-          <w:p>
-            <w:pPr>
-              <w:rPr>
-                <w:sz w:val="20"/>
-                <w:szCs w:val="20"/>
-              </w:rPr>
-            </w:pPr>
-            <w:r>
-              <w:rPr>
-                <w:sz w:val="20"/>
-                <w:szCs w:val="20"/>
-              </w:rPr>
-              <w:t>${street}</w:t>
-            </w:r>
-            <w:r>
-              <w:rPr>
-                <w:sz w:val="20"/>
-                <w:szCs w:val="20"/>
-              </w:rPr>
-              <w:br/>
-              <w:t>${postal} ${city}</w:t>
-            </w:r>
-            <w:r>
-              <w:rPr>
-                <w:sz w:val="20"/>
-                <w:szCs w:val="20"/>
-              </w:rPr>
-              <w:br/>
-            </w:r>
-          </w:p>
-        </w:tc>
-        <w:tc>
-          <w:tcPr>
-            <w:tcW w:w="4252" w:type="dxa"/>
-            <w:shd w:val="clear" w:color="auto" w:fill="auto"/>
-          </w:tcPr>
-          <w:p>
-            <w:pPr>
-              <w:rPr>
-                <w:sz w:val="20"/>
-                <w:szCs w:val="20"/>
-              </w:rPr>
-            </w:pPr>
-            <w:r>
-              <w:rPr>
-                <w:sz w:val="20"/>
-                <w:szCs w:val="20"/>
-              </w:rPr>
-              <w:t>Tel: ${mobile}</w:t>
-            </w:r>
-            <w:r>
-              <w:rPr>
-                <w:sz w:val="20"/>
-                <w:szCs w:val="20"/>
-              </w:rPr>
-              <w:br/>
-            </w:r>
-            <w:r>
-              <w:rPr>
-                <w:sz w:val="20"/>
-                <w:szCs w:val="20"/>
-              </w:rPr>
-              <w:t xml:space="preserve">Im Notfall: </w:t>
-            </w:r>
-            <w:r>
-              <w:rPr>
-                <w:sz w:val="20"/>
-                <w:szCs w:val="20"/>
-              </w:rPr>
-              <w:t>${</w:t>
+                <w:sz w:val="20"/>
+                <w:szCs w:val="20"/>
+              </w:rPr>
+              <w:t>${firstname}</w:t>
             </w:r>
             <w:bookmarkStart w:id="0" w:name="_GoBack"/>
             <w:bookmarkEnd w:id="0"/>
@@ -1077,8 +1105,272 @@
                 <w:sz w:val="20"/>
                 <w:szCs w:val="20"/>
               </w:rPr>
+              <w:br/>
+              <w:t>${</w:t>
+            </w:r>
+            <w:proofErr w:type="spellStart"/>
+            <w:r>
+              <w:rPr>
+                <w:sz w:val="20"/>
+                <w:szCs w:val="20"/>
+              </w:rPr>
+              <w:t>sacMemberId</w:t>
+            </w:r>
+            <w:proofErr w:type="spellEnd"/>
+            <w:r>
+              <w:rPr>
+                <w:sz w:val="20"/>
+                <w:szCs w:val="20"/>
+              </w:rPr>
+              <w:t>}</w:t>
+            </w:r>
+            <w:r>
+              <w:rPr>
+                <w:sz w:val="20"/>
+                <w:szCs w:val="20"/>
+              </w:rPr>
+              <w:t xml:space="preserve"> </w:t>
+            </w:r>
+            <w:r>
+              <w:rPr>
+                <w:b/>
+                <w:color w:val="FF0000"/>
+                <w:sz w:val="20"/>
+                <w:szCs w:val="20"/>
+              </w:rPr>
+              <w:t>${</w:t>
+            </w:r>
+            <w:proofErr w:type="spellStart"/>
+            <w:r>
+              <w:rPr>
+                <w:b/>
+                <w:color w:val="FF0000"/>
+                <w:sz w:val="20"/>
+                <w:szCs w:val="20"/>
+              </w:rPr>
+              <w:t>is</w:t>
+            </w:r>
+            <w:r>
+              <w:rPr>
+                <w:b/>
+                <w:color w:val="FF0000"/>
+                <w:sz w:val="20"/>
+                <w:szCs w:val="20"/>
+              </w:rPr>
+              <w:t>Not</w:t>
+            </w:r>
+            <w:r>
+              <w:rPr>
+                <w:b/>
+                <w:color w:val="FF0000"/>
+                <w:sz w:val="20"/>
+                <w:szCs w:val="20"/>
+              </w:rPr>
+              <w:t>Sac</w:t>
+            </w:r>
+            <w:r>
+              <w:rPr>
+                <w:b/>
+                <w:color w:val="FF0000"/>
+                <w:sz w:val="20"/>
+                <w:szCs w:val="20"/>
+              </w:rPr>
+              <w:t>Member</w:t>
+            </w:r>
+            <w:proofErr w:type="spellEnd"/>
+            <w:r>
+              <w:rPr>
+                <w:b/>
+                <w:color w:val="FF0000"/>
+                <w:sz w:val="20"/>
+                <w:szCs w:val="20"/>
+              </w:rPr>
+              <w:t>}</w:t>
+            </w:r>
+            <w:r>
+              <w:rPr>
+                <w:b/>
+                <w:color w:val="FF0000"/>
+                <w:sz w:val="20"/>
+                <w:szCs w:val="20"/>
+              </w:rPr>
+              <w:br/>
+            </w:r>
+            <w:r>
+              <w:rPr>
+                <w:sz w:val="20"/>
+                <w:szCs w:val="20"/>
+              </w:rPr>
+              <w:t>${email}</w:t>
+            </w:r>
+            <w:r>
+              <w:rPr>
+                <w:sz w:val="20"/>
+                <w:szCs w:val="20"/>
+              </w:rPr>
+              <w:t xml:space="preserve"> </w:t>
+            </w:r>
+            <w:r>
+              <w:rPr>
+                <w:color w:val="00B050"/>
+                <w:sz w:val="20"/>
+                <w:szCs w:val="20"/>
+              </w:rPr>
+              <w:t>${</w:t>
+            </w:r>
+            <w:proofErr w:type="spellStart"/>
+            <w:r>
+              <w:rPr>
+                <w:color w:val="00B050"/>
+                <w:sz w:val="20"/>
+                <w:szCs w:val="20"/>
+              </w:rPr>
+              <w:t>transportInfo</w:t>
+            </w:r>
+            <w:proofErr w:type="spellEnd"/>
+            <w:r>
+              <w:rPr>
+                <w:color w:val="00B050"/>
+                <w:sz w:val="20"/>
+                <w:szCs w:val="20"/>
+              </w:rPr>
+              <w:t>}</w:t>
+            </w:r>
+          </w:p>
+        </w:tc>
+        <w:tc>
+          <w:tcPr>
+            <w:tcW w:w="2693" w:type="dxa"/>
+            <w:shd w:val="clear" w:color="auto" w:fill="auto"/>
+          </w:tcPr>
+          <w:p>
+            <w:pPr>
+              <w:rPr>
+                <w:sz w:val="20"/>
+                <w:szCs w:val="20"/>
+              </w:rPr>
+            </w:pPr>
+            <w:r>
+              <w:rPr>
+                <w:sz w:val="20"/>
+                <w:szCs w:val="20"/>
+              </w:rPr>
+              <w:t>${</w:t>
+            </w:r>
+            <w:proofErr w:type="spellStart"/>
+            <w:r>
+              <w:rPr>
+                <w:sz w:val="20"/>
+                <w:szCs w:val="20"/>
+              </w:rPr>
+              <w:t>street</w:t>
+            </w:r>
+            <w:proofErr w:type="spellEnd"/>
+            <w:r>
+              <w:rPr>
+                <w:sz w:val="20"/>
+                <w:szCs w:val="20"/>
+              </w:rPr>
+              <w:t>}</w:t>
+            </w:r>
+            <w:r>
+              <w:rPr>
+                <w:sz w:val="20"/>
+                <w:szCs w:val="20"/>
+              </w:rPr>
+              <w:br/>
+              <w:t>${</w:t>
+            </w:r>
+            <w:proofErr w:type="spellStart"/>
+            <w:r>
+              <w:rPr>
+                <w:sz w:val="20"/>
+                <w:szCs w:val="20"/>
+              </w:rPr>
+              <w:t>postal</w:t>
+            </w:r>
+            <w:proofErr w:type="spellEnd"/>
+            <w:r>
+              <w:rPr>
+                <w:sz w:val="20"/>
+                <w:szCs w:val="20"/>
+              </w:rPr>
+              <w:t>} ${</w:t>
+            </w:r>
+            <w:proofErr w:type="spellStart"/>
+            <w:r>
+              <w:rPr>
+                <w:sz w:val="20"/>
+                <w:szCs w:val="20"/>
+              </w:rPr>
+              <w:t>city</w:t>
+            </w:r>
+            <w:proofErr w:type="spellEnd"/>
+            <w:r>
+              <w:rPr>
+                <w:sz w:val="20"/>
+                <w:szCs w:val="20"/>
+              </w:rPr>
+              <w:t>}</w:t>
+            </w:r>
+            <w:r>
+              <w:rPr>
+                <w:sz w:val="20"/>
+                <w:szCs w:val="20"/>
+              </w:rPr>
+              <w:br/>
+            </w:r>
+          </w:p>
+        </w:tc>
+        <w:tc>
+          <w:tcPr>
+            <w:tcW w:w="4252" w:type="dxa"/>
+            <w:shd w:val="clear" w:color="auto" w:fill="auto"/>
+          </w:tcPr>
+          <w:p>
+            <w:pPr>
+              <w:rPr>
+                <w:sz w:val="20"/>
+                <w:szCs w:val="20"/>
+              </w:rPr>
+            </w:pPr>
+            <w:r>
+              <w:rPr>
+                <w:sz w:val="20"/>
+                <w:szCs w:val="20"/>
+              </w:rPr>
+              <w:t>Tel: ${mobile}</w:t>
+            </w:r>
+            <w:r>
+              <w:rPr>
+                <w:sz w:val="20"/>
+                <w:szCs w:val="20"/>
+              </w:rPr>
+              <w:br/>
+            </w:r>
+            <w:r>
+              <w:rPr>
+                <w:sz w:val="20"/>
+                <w:szCs w:val="20"/>
+              </w:rPr>
+              <w:t xml:space="preserve">Im Notfall: </w:t>
+            </w:r>
+            <w:r>
+              <w:rPr>
+                <w:sz w:val="20"/>
+                <w:szCs w:val="20"/>
+              </w:rPr>
+              <w:t>${</w:t>
+            </w:r>
+            <w:proofErr w:type="spellStart"/>
+            <w:r>
+              <w:rPr>
+                <w:sz w:val="20"/>
+                <w:szCs w:val="20"/>
+              </w:rPr>
               <w:t>emergencyPhoneName</w:t>
             </w:r>
+            <w:proofErr w:type="spellEnd"/>
             <w:r>
               <w:rPr>
                 <w:sz w:val="20"/>
@@ -1101,6 +1393,7 @@
               </w:rPr>
               <w:t>${</w:t>
             </w:r>
+            <w:proofErr w:type="spellStart"/>
             <w:r>
               <w:rPr>
                 <w:sz w:val="20"/>
@@ -1108,6 +1401,7 @@
               </w:rPr>
               <w:t>emergencyPhone</w:t>
             </w:r>
+            <w:proofErr w:type="spellEnd"/>
             <w:r>
               <w:rPr>
                 <w:sz w:val="20"/>
@@ -1129,13 +1423,6 @@
                 <w:szCs w:val="20"/>
               </w:rPr>
             </w:pPr>
-            <w:r>
-              <w:rPr>
-                <w:sz w:val="20"/>
-                <w:szCs w:val="20"/>
-              </w:rPr>
-              <w:t>${dateOfBirth}</w:t>
-            </w:r>
           </w:p>
         </w:tc>
       </w:tr>
@@ -1213,7 +1500,23 @@
                 <w:sz w:val="20"/>
                 <w:szCs w:val="20"/>
               </w:rPr>
-              <w:t>${emergencyConcept}</w:t>
+              <w:t>${</w:t>
+            </w:r>
+            <w:proofErr w:type="spellStart"/>
+            <w:r>
+              <w:rPr>
+                <w:sz w:val="20"/>
+                <w:szCs w:val="20"/>
+              </w:rPr>
+              <w:t>emergencyConcept</w:t>
+            </w:r>
+            <w:proofErr w:type="spellEnd"/>
+            <w:r>
+              <w:rPr>
+                <w:sz w:val="20"/>
+                <w:szCs w:val="20"/>
+              </w:rPr>
+              <w:t>}</w:t>
             </w:r>
           </w:p>
         </w:tc>
@@ -1238,7 +1541,15 @@
           <w:sz w:val="20"/>
           <w:szCs w:val="20"/>
         </w:rPr>
-        <w:t>${event</w:t>
+        <w:t>${</w:t>
+      </w:r>
+      <w:proofErr w:type="spellStart"/>
+      <w:r>
+        <w:rPr>
+          <w:sz w:val="20"/>
+          <w:szCs w:val="20"/>
+        </w:rPr>
+        <w:t>event</w:t>
       </w:r>
       <w:r>
         <w:rPr>
@@ -1247,6 +1558,7 @@
         </w:rPr>
         <w:t>Id</w:t>
       </w:r>
+      <w:proofErr w:type="spellEnd"/>
       <w:r>
         <w:rPr>
           <w:sz w:val="20"/>

</xml_diff>